<commit_message>
Added the project "3.	Online Shopping Of the House Holds" details.
I represented my idea  in the project first phase of the discussion regarding Online shopping of the house holds.
</commit_message>
<xml_diff>
--- a/Sprint1/Project Ideas.docx
+++ b/Sprint1/Project Ideas.docx
@@ -36,8 +36,13 @@
       <w:r>
         <w:t xml:space="preserve">and get access to all the </w:t>
       </w:r>
-      <w:r>
-        <w:t>events(cultural, sports and food) that are free of cost, find nearby free stuff</w:t>
+      <w:proofErr w:type="gramStart"/>
+      <w:r>
+        <w:t>events(</w:t>
+      </w:r>
+      <w:proofErr w:type="gramEnd"/>
+      <w:r>
+        <w:t>cultural, sports and food) that are free of cost, find nearby free stuff</w:t>
       </w:r>
       <w:r>
         <w:t>.</w:t>
@@ -83,7 +88,15 @@
         <w:t>Android Studio, Java, and xml</w:t>
       </w:r>
       <w:r>
-        <w:t>/ Database(SQL/</w:t>
+        <w:t xml:space="preserve">/ </w:t>
+      </w:r>
+      <w:proofErr w:type="gramStart"/>
+      <w:r>
+        <w:t>Database(</w:t>
+      </w:r>
+      <w:proofErr w:type="gramEnd"/>
+      <w:r>
+        <w:t>SQL/</w:t>
       </w:r>
       <w:r>
         <w:t>Postgres/Oracle</w:t>
@@ -172,8 +185,26 @@
           <w:color w:val="4472C4" w:themeColor="accent1"/>
           <w:sz w:val="28"/>
           <w:szCs w:val="28"/>
+          <w14:shadow w14:blurRad="38100" w14:dist="25400" w14:dir="5400000" w14:sx="100000" w14:sy="100000" w14:kx="0" w14:ky="0" w14:algn="ctr">
+            <w14:srgbClr w14:val="6E747A">
+              <w14:alpha w14:val="57000"/>
+            </w14:srgbClr>
+          </w14:shadow>
+          <w14:textOutline w14:w="0" w14:cap="flat" w14:cmpd="sng" w14:algn="ctr">
+            <w14:noFill/>
+            <w14:prstDash w14:val="solid"/>
+            <w14:round/>
+          </w14:textOutline>
         </w:rPr>
-        <w:t>International Flight System</w:t>
+        <w:t>International</w:t>
+      </w:r>
+      <w:r>
+        <w:rPr>
+          <w:color w:val="4472C4" w:themeColor="accent1"/>
+          <w:sz w:val="28"/>
+          <w:szCs w:val="28"/>
+        </w:rPr>
+        <w:t xml:space="preserve"> Flight System</w:t>
       </w:r>
     </w:p>
     <w:p>
@@ -239,6 +270,236 @@
       </w:r>
     </w:p>
     <w:p/>
+    <w:p/>
+    <w:p/>
+    <w:p/>
+    <w:p/>
+    <w:p/>
+    <w:p/>
+    <w:p/>
+    <w:p/>
+    <w:p>
+      <w:pPr>
+        <w:pStyle w:val="ListParagraph"/>
+        <w:numPr>
+          <w:ilvl w:val="0"/>
+          <w:numId w:val="3"/>
+        </w:numPr>
+        <w:rPr>
+          <w:b/>
+          <w:bCs/>
+          <w:sz w:val="28"/>
+          <w:szCs w:val="28"/>
+        </w:rPr>
+      </w:pPr>
+      <w:r>
+        <w:rPr>
+          <w:b/>
+          <w:bCs/>
+          <w:sz w:val="28"/>
+          <w:szCs w:val="28"/>
+        </w:rPr>
+        <w:lastRenderedPageBreak/>
+        <w:t xml:space="preserve">Online Shopping </w:t>
+      </w:r>
+      <w:proofErr w:type="gramStart"/>
+      <w:r>
+        <w:rPr>
+          <w:b/>
+          <w:bCs/>
+          <w:sz w:val="28"/>
+          <w:szCs w:val="28"/>
+        </w:rPr>
+        <w:t>Of</w:t>
+      </w:r>
+      <w:proofErr w:type="gramEnd"/>
+      <w:r>
+        <w:rPr>
+          <w:b/>
+          <w:bCs/>
+          <w:sz w:val="28"/>
+          <w:szCs w:val="28"/>
+        </w:rPr>
+        <w:t xml:space="preserve"> the House Holds</w:t>
+      </w:r>
+    </w:p>
+    <w:p/>
+    <w:p>
+      <w:r>
+        <w:t xml:space="preserve">This app </w:t>
+      </w:r>
+      <w:proofErr w:type="gramStart"/>
+      <w:r>
+        <w:t>helps  the</w:t>
+      </w:r>
+      <w:proofErr w:type="gramEnd"/>
+      <w:r>
+        <w:t xml:space="preserve"> students</w:t>
+      </w:r>
+      <w:r>
+        <w:t xml:space="preserve"> around the </w:t>
+      </w:r>
+      <w:r>
+        <w:t xml:space="preserve">America </w:t>
+      </w:r>
+      <w:r>
+        <w:t xml:space="preserve"> to find the better </w:t>
+      </w:r>
+      <w:r>
+        <w:t>place for purchasing the daily house hold utilities and needs and then the customer will check for the best price and then he will</w:t>
+      </w:r>
+    </w:p>
+    <w:p>
+      <w:r>
+        <w:t xml:space="preserve">Select the cheapest and the best quality one for </w:t>
+      </w:r>
+      <w:proofErr w:type="gramStart"/>
+      <w:r>
+        <w:t xml:space="preserve">his </w:t>
+      </w:r>
+      <w:r>
+        <w:t xml:space="preserve"> need</w:t>
+      </w:r>
+      <w:proofErr w:type="gramEnd"/>
+      <w:r>
+        <w:t xml:space="preserve"> and he will make the payment for that one.</w:t>
+      </w:r>
+    </w:p>
+    <w:p>
+      <w:r>
+        <w:t xml:space="preserve">He will select the cheapest one buy comparing the two </w:t>
+      </w:r>
+      <w:proofErr w:type="gramStart"/>
+      <w:r>
+        <w:t>sides .</w:t>
+      </w:r>
+      <w:proofErr w:type="gramEnd"/>
+    </w:p>
+    <w:p/>
+    <w:p>
+      <w:pPr>
+        <w:pStyle w:val="ListParagraph"/>
+        <w:numPr>
+          <w:ilvl w:val="0"/>
+          <w:numId w:val="5"/>
+        </w:numPr>
+      </w:pPr>
+      <w:r>
+        <w:t xml:space="preserve">Helps the National and international </w:t>
+      </w:r>
+      <w:proofErr w:type="gramStart"/>
+      <w:r>
+        <w:t xml:space="preserve">students </w:t>
+      </w:r>
+      <w:r>
+        <w:t>.</w:t>
+      </w:r>
+      <w:proofErr w:type="gramEnd"/>
+    </w:p>
+    <w:p>
+      <w:pPr>
+        <w:pStyle w:val="ListParagraph"/>
+        <w:numPr>
+          <w:ilvl w:val="0"/>
+          <w:numId w:val="5"/>
+        </w:numPr>
+      </w:pPr>
+      <w:r>
+        <w:t xml:space="preserve">Saves the lot of money for the </w:t>
+      </w:r>
+      <w:proofErr w:type="gramStart"/>
+      <w:r>
+        <w:t>students .</w:t>
+      </w:r>
+      <w:proofErr w:type="gramEnd"/>
+      <w:r>
+        <w:t xml:space="preserve"> </w:t>
+      </w:r>
+    </w:p>
+    <w:p>
+      <w:pPr>
+        <w:ind w:left="1490"/>
+      </w:pPr>
+    </w:p>
+    <w:p>
+      <w:r>
+        <w:rPr>
+          <w:b/>
+          <w:bCs/>
+        </w:rPr>
+        <w:t xml:space="preserve">Software </w:t>
+      </w:r>
+      <w:proofErr w:type="gramStart"/>
+      <w:r>
+        <w:rPr>
+          <w:b/>
+          <w:bCs/>
+        </w:rPr>
+        <w:t>Requirements :</w:t>
+      </w:r>
+      <w:proofErr w:type="gramEnd"/>
+      <w:r>
+        <w:rPr>
+          <w:b/>
+          <w:bCs/>
+        </w:rPr>
+        <w:t>-</w:t>
+      </w:r>
+      <w:r>
+        <w:t xml:space="preserve"> </w:t>
+      </w:r>
+      <w:r>
+        <w:t xml:space="preserve"> Android Studio, </w:t>
+      </w:r>
+      <w:r>
+        <w:t>Html</w:t>
+      </w:r>
+      <w:r>
+        <w:t xml:space="preserve"> </w:t>
+      </w:r>
+      <w:r>
+        <w:t>,</w:t>
+      </w:r>
+      <w:r>
+        <w:t xml:space="preserve"> </w:t>
+      </w:r>
+      <w:r>
+        <w:t>CSS</w:t>
+      </w:r>
+      <w:r>
+        <w:t xml:space="preserve"> </w:t>
+      </w:r>
+      <w:r>
+        <w:t>,</w:t>
+      </w:r>
+      <w:r>
+        <w:t xml:space="preserve"> </w:t>
+      </w:r>
+      <w:r>
+        <w:t>Java and Xml, Data Base</w:t>
+      </w:r>
+      <w:r>
+        <w:t xml:space="preserve"> (SQL/Postgres/Oracle</w:t>
+      </w:r>
+      <w:r>
+        <w:t>/ABAP</w:t>
+      </w:r>
+      <w:r>
+        <w:t xml:space="preserve">) </w:t>
+      </w:r>
+      <w:r>
+        <w:t xml:space="preserve"> Not sure to select which database.</w:t>
+      </w:r>
+    </w:p>
+    <w:p/>
+    <w:p/>
+    <w:p/>
+    <w:p/>
+    <w:p>
+      <w:r>
+        <w:t xml:space="preserve">   </w:t>
+      </w:r>
+    </w:p>
     <w:p/>
     <w:sectPr>
       <w:pgSz w:w="12240" w:h="15840"/>
@@ -592,6 +853,119 @@
     </w:lvl>
   </w:abstractNum>
   <w:abstractNum w:abstractNumId="3" w15:restartNumberingAfterBreak="0">
+    <w:nsid w:val="369E1C02"/>
+    <w:multiLevelType w:val="hybridMultilevel"/>
+    <w:tmpl w:val="462A2CEC"/>
+    <w:lvl w:ilvl="0" w:tplc="04090001">
+      <w:start w:val="1"/>
+      <w:numFmt w:val="bullet"/>
+      <w:lvlText w:val=""/>
+      <w:lvlJc w:val="left"/>
+      <w:pPr>
+        <w:ind w:left="1490" w:hanging="360"/>
+      </w:pPr>
+      <w:rPr>
+        <w:rFonts w:ascii="Symbol" w:hAnsi="Symbol" w:hint="default"/>
+      </w:rPr>
+    </w:lvl>
+    <w:lvl w:ilvl="1" w:tplc="04090003" w:tentative="1">
+      <w:start w:val="1"/>
+      <w:numFmt w:val="bullet"/>
+      <w:lvlText w:val="o"/>
+      <w:lvlJc w:val="left"/>
+      <w:pPr>
+        <w:ind w:left="2210" w:hanging="360"/>
+      </w:pPr>
+      <w:rPr>
+        <w:rFonts w:ascii="Courier New" w:hAnsi="Courier New" w:cs="Courier New" w:hint="default"/>
+      </w:rPr>
+    </w:lvl>
+    <w:lvl w:ilvl="2" w:tplc="04090005" w:tentative="1">
+      <w:start w:val="1"/>
+      <w:numFmt w:val="bullet"/>
+      <w:lvlText w:val=""/>
+      <w:lvlJc w:val="left"/>
+      <w:pPr>
+        <w:ind w:left="2930" w:hanging="360"/>
+      </w:pPr>
+      <w:rPr>
+        <w:rFonts w:ascii="Wingdings" w:hAnsi="Wingdings" w:hint="default"/>
+      </w:rPr>
+    </w:lvl>
+    <w:lvl w:ilvl="3" w:tplc="04090001" w:tentative="1">
+      <w:start w:val="1"/>
+      <w:numFmt w:val="bullet"/>
+      <w:lvlText w:val=""/>
+      <w:lvlJc w:val="left"/>
+      <w:pPr>
+        <w:ind w:left="3650" w:hanging="360"/>
+      </w:pPr>
+      <w:rPr>
+        <w:rFonts w:ascii="Symbol" w:hAnsi="Symbol" w:hint="default"/>
+      </w:rPr>
+    </w:lvl>
+    <w:lvl w:ilvl="4" w:tplc="04090003" w:tentative="1">
+      <w:start w:val="1"/>
+      <w:numFmt w:val="bullet"/>
+      <w:lvlText w:val="o"/>
+      <w:lvlJc w:val="left"/>
+      <w:pPr>
+        <w:ind w:left="4370" w:hanging="360"/>
+      </w:pPr>
+      <w:rPr>
+        <w:rFonts w:ascii="Courier New" w:hAnsi="Courier New" w:cs="Courier New" w:hint="default"/>
+      </w:rPr>
+    </w:lvl>
+    <w:lvl w:ilvl="5" w:tplc="04090005" w:tentative="1">
+      <w:start w:val="1"/>
+      <w:numFmt w:val="bullet"/>
+      <w:lvlText w:val=""/>
+      <w:lvlJc w:val="left"/>
+      <w:pPr>
+        <w:ind w:left="5090" w:hanging="360"/>
+      </w:pPr>
+      <w:rPr>
+        <w:rFonts w:ascii="Wingdings" w:hAnsi="Wingdings" w:hint="default"/>
+      </w:rPr>
+    </w:lvl>
+    <w:lvl w:ilvl="6" w:tplc="04090001" w:tentative="1">
+      <w:start w:val="1"/>
+      <w:numFmt w:val="bullet"/>
+      <w:lvlText w:val=""/>
+      <w:lvlJc w:val="left"/>
+      <w:pPr>
+        <w:ind w:left="5810" w:hanging="360"/>
+      </w:pPr>
+      <w:rPr>
+        <w:rFonts w:ascii="Symbol" w:hAnsi="Symbol" w:hint="default"/>
+      </w:rPr>
+    </w:lvl>
+    <w:lvl w:ilvl="7" w:tplc="04090003" w:tentative="1">
+      <w:start w:val="1"/>
+      <w:numFmt w:val="bullet"/>
+      <w:lvlText w:val="o"/>
+      <w:lvlJc w:val="left"/>
+      <w:pPr>
+        <w:ind w:left="6530" w:hanging="360"/>
+      </w:pPr>
+      <w:rPr>
+        <w:rFonts w:ascii="Courier New" w:hAnsi="Courier New" w:cs="Courier New" w:hint="default"/>
+      </w:rPr>
+    </w:lvl>
+    <w:lvl w:ilvl="8" w:tplc="04090005" w:tentative="1">
+      <w:start w:val="1"/>
+      <w:numFmt w:val="bullet"/>
+      <w:lvlText w:val=""/>
+      <w:lvlJc w:val="left"/>
+      <w:pPr>
+        <w:ind w:left="7250" w:hanging="360"/>
+      </w:pPr>
+      <w:rPr>
+        <w:rFonts w:ascii="Wingdings" w:hAnsi="Wingdings" w:hint="default"/>
+      </w:rPr>
+    </w:lvl>
+  </w:abstractNum>
+  <w:abstractNum w:abstractNumId="4" w15:restartNumberingAfterBreak="0">
     <w:nsid w:val="6BDF1231"/>
     <w:multiLevelType w:val="hybridMultilevel"/>
     <w:tmpl w:val="C42C67AA"/>
@@ -687,10 +1061,13 @@
     <w:abstractNumId w:val="2"/>
   </w:num>
   <w:num w:numId="3" w16cid:durableId="389353952">
-    <w:abstractNumId w:val="3"/>
+    <w:abstractNumId w:val="4"/>
   </w:num>
   <w:num w:numId="4" w16cid:durableId="6831971">
     <w:abstractNumId w:val="0"/>
+  </w:num>
+  <w:num w:numId="5" w16cid:durableId="578028561">
+    <w:abstractNumId w:val="3"/>
   </w:num>
 </w:numbering>
 </file>

</xml_diff>

<commit_message>
Added the specifications in both the projects.
I added my extra thoughts to the projects which would give us more success and better features for the project.
</commit_message>
<xml_diff>
--- a/Sprint1/Project Ideas.docx
+++ b/Sprint1/Project Ideas.docx
@@ -36,13 +36,8 @@
       <w:r>
         <w:t xml:space="preserve">and get access to all the </w:t>
       </w:r>
-      <w:proofErr w:type="gramStart"/>
-      <w:r>
-        <w:t>events(</w:t>
-      </w:r>
-      <w:proofErr w:type="gramEnd"/>
-      <w:r>
-        <w:t>cultural, sports and food) that are free of cost, find nearby free stuff</w:t>
+      <w:r>
+        <w:t>events(cultural, sports and food) that are free of cost, find nearby free stuff</w:t>
       </w:r>
       <w:r>
         <w:t>.</w:t>
@@ -78,6 +73,44 @@
       </w:r>
     </w:p>
     <w:p>
+      <w:pPr>
+        <w:pStyle w:val="ListParagraph"/>
+        <w:numPr>
+          <w:ilvl w:val="0"/>
+          <w:numId w:val="2"/>
+        </w:numPr>
+      </w:pPr>
+      <w:r>
+        <w:t>Free Food</w:t>
+      </w:r>
+    </w:p>
+    <w:p/>
+    <w:p>
+      <w:pPr>
+        <w:pStyle w:val="ListParagraph"/>
+        <w:numPr>
+          <w:ilvl w:val="0"/>
+          <w:numId w:val="7"/>
+        </w:numPr>
+      </w:pPr>
+      <w:r>
+        <w:t>Taking Information from different local account holders where there is a free of stuff.</w:t>
+      </w:r>
+    </w:p>
+    <w:p>
+      <w:pPr>
+        <w:pStyle w:val="ListParagraph"/>
+        <w:numPr>
+          <w:ilvl w:val="0"/>
+          <w:numId w:val="7"/>
+        </w:numPr>
+      </w:pPr>
+      <w:r>
+        <w:t>And when the events are happening in the particular area the local account holders update the location and the inform is visible to only to those particular locations only.</w:t>
+      </w:r>
+    </w:p>
+    <w:p/>
+    <w:p>
       <w:r>
         <w:t>Software requirements</w:t>
       </w:r>
@@ -88,15 +121,7 @@
         <w:t>Android Studio, Java, and xml</w:t>
       </w:r>
       <w:r>
-        <w:t xml:space="preserve">/ </w:t>
-      </w:r>
-      <w:proofErr w:type="gramStart"/>
-      <w:r>
-        <w:t>Database(</w:t>
-      </w:r>
-      <w:proofErr w:type="gramEnd"/>
-      <w:r>
-        <w:t>SQL/</w:t>
+        <w:t>/ Database(SQL/</w:t>
       </w:r>
       <w:r>
         <w:t>Postgres/Oracle</w:t>
@@ -212,15 +237,7 @@
         <w:t xml:space="preserve">This app helps international travelers and students to find flights in cheapest price and to </w:t>
       </w:r>
       <w:r>
-        <w:t xml:space="preserve">get coupons if there are anything available. If the customers select his destination according to his destinations the app shows the places to visit in that city. If the customers have more layover time it will helps him to visit </w:t>
-      </w:r>
-      <w:proofErr w:type="spellStart"/>
-      <w:r>
-        <w:t>near by</w:t>
-      </w:r>
-      <w:proofErr w:type="spellEnd"/>
-      <w:r>
-        <w:t xml:space="preserve"> places.</w:t>
+        <w:t>get coupons if there are anything available. If the customers select his destination according to his destinations the app shows the places to visit in that city. If the customers have more layover time it will helps him to visit near by places.</w:t>
       </w:r>
     </w:p>
     <w:p>
@@ -268,7 +285,35 @@
       <w:r>
         <w:t>.</w:t>
       </w:r>
-    </w:p>
+      <w:r>
+        <w:t xml:space="preserve"> </w:t>
+      </w:r>
+    </w:p>
+    <w:p>
+      <w:pPr>
+        <w:pStyle w:val="ListParagraph"/>
+        <w:numPr>
+          <w:ilvl w:val="0"/>
+          <w:numId w:val="6"/>
+        </w:numPr>
+      </w:pPr>
+      <w:r>
+        <w:t>In this era so many people are thinking about travelling to the world and see the beautiful places in that they are thinking the way to book a cheap flights and search in google for coupons and lowest price flights.</w:t>
+      </w:r>
+    </w:p>
+    <w:p>
+      <w:pPr>
+        <w:pStyle w:val="ListParagraph"/>
+        <w:numPr>
+          <w:ilvl w:val="0"/>
+          <w:numId w:val="6"/>
+        </w:numPr>
+      </w:pPr>
+      <w:r>
+        <w:t>Students are travelling for international studies, and they are group of members in that way they don’t know where to go in layover time, these project helps to where  nearby to go and enjoy the view of the cities and learn new cultures.</w:t>
+      </w:r>
+    </w:p>
+    <w:p/>
     <w:p/>
     <w:p/>
     <w:p/>
@@ -299,40 +344,14 @@
           <w:sz w:val="28"/>
           <w:szCs w:val="28"/>
         </w:rPr>
-        <w:lastRenderedPageBreak/>
-        <w:t xml:space="preserve">Online Shopping </w:t>
-      </w:r>
-      <w:proofErr w:type="gramStart"/>
-      <w:r>
-        <w:rPr>
-          <w:b/>
-          <w:bCs/>
-          <w:sz w:val="28"/>
-          <w:szCs w:val="28"/>
-        </w:rPr>
-        <w:t>Of</w:t>
-      </w:r>
-      <w:proofErr w:type="gramEnd"/>
-      <w:r>
-        <w:rPr>
-          <w:b/>
-          <w:bCs/>
-          <w:sz w:val="28"/>
-          <w:szCs w:val="28"/>
-        </w:rPr>
-        <w:t xml:space="preserve"> the House Holds</w:t>
+        <w:t>Online Shopping Of the House Holds</w:t>
       </w:r>
     </w:p>
     <w:p/>
     <w:p>
       <w:r>
-        <w:t xml:space="preserve">This app </w:t>
-      </w:r>
-      <w:proofErr w:type="gramStart"/>
-      <w:r>
-        <w:t>helps  the</w:t>
-      </w:r>
-      <w:proofErr w:type="gramEnd"/>
+        <w:t>This app helps  the</w:t>
+      </w:r>
       <w:r>
         <w:t xml:space="preserve"> students</w:t>
       </w:r>
@@ -351,29 +370,16 @@
     </w:p>
     <w:p>
       <w:r>
-        <w:t xml:space="preserve">Select the cheapest and the best quality one for </w:t>
-      </w:r>
-      <w:proofErr w:type="gramStart"/>
-      <w:r>
-        <w:t xml:space="preserve">his </w:t>
-      </w:r>
-      <w:r>
-        <w:t xml:space="preserve"> need</w:t>
-      </w:r>
-      <w:proofErr w:type="gramEnd"/>
-      <w:r>
-        <w:t xml:space="preserve"> and he will make the payment for that one.</w:t>
-      </w:r>
-    </w:p>
-    <w:p>
-      <w:r>
-        <w:t xml:space="preserve">He will select the cheapest one buy comparing the two </w:t>
-      </w:r>
-      <w:proofErr w:type="gramStart"/>
-      <w:r>
-        <w:t>sides .</w:t>
-      </w:r>
-      <w:proofErr w:type="gramEnd"/>
+        <w:t xml:space="preserve">Select the cheapest and the best quality one for his </w:t>
+      </w:r>
+      <w:r>
+        <w:t xml:space="preserve"> need and he will make the payment for that one.</w:t>
+      </w:r>
+    </w:p>
+    <w:p>
+      <w:r>
+        <w:t>He will select the cheapest one buy comparing the two sides .</w:t>
+      </w:r>
     </w:p>
     <w:p/>
     <w:p>
@@ -385,16 +391,11 @@
         </w:numPr>
       </w:pPr>
       <w:r>
-        <w:t xml:space="preserve">Helps the National and international </w:t>
-      </w:r>
-      <w:proofErr w:type="gramStart"/>
-      <w:r>
-        <w:t xml:space="preserve">students </w:t>
+        <w:t xml:space="preserve">Helps the National and international students </w:t>
       </w:r>
       <w:r>
         <w:t>.</w:t>
       </w:r>
-      <w:proofErr w:type="gramEnd"/>
     </w:p>
     <w:p>
       <w:pPr>
@@ -405,15 +406,7 @@
         </w:numPr>
       </w:pPr>
       <w:r>
-        <w:t xml:space="preserve">Saves the lot of money for the </w:t>
-      </w:r>
-      <w:proofErr w:type="gramStart"/>
-      <w:r>
-        <w:t>students .</w:t>
-      </w:r>
-      <w:proofErr w:type="gramEnd"/>
-      <w:r>
-        <w:t xml:space="preserve"> </w:t>
+        <w:t xml:space="preserve">Saves the lot of money for the students . </w:t>
       </w:r>
     </w:p>
     <w:p>
@@ -427,59 +420,37 @@
           <w:b/>
           <w:bCs/>
         </w:rPr>
-        <w:t xml:space="preserve">Software </w:t>
-      </w:r>
-      <w:proofErr w:type="gramStart"/>
-      <w:r>
-        <w:rPr>
-          <w:b/>
-          <w:bCs/>
-        </w:rPr>
-        <w:t>Requirements :</w:t>
-      </w:r>
-      <w:proofErr w:type="gramEnd"/>
-      <w:r>
-        <w:rPr>
-          <w:b/>
-          <w:bCs/>
-        </w:rPr>
-        <w:t>-</w:t>
+        <w:t>Software Requirements :-</w:t>
+      </w:r>
+      <w:r>
+        <w:t xml:space="preserve">  Android Studio, </w:t>
+      </w:r>
+      <w:r>
+        <w:t>Html</w:t>
       </w:r>
       <w:r>
         <w:t xml:space="preserve"> </w:t>
       </w:r>
       <w:r>
-        <w:t xml:space="preserve"> Android Studio, </w:t>
-      </w:r>
-      <w:r>
-        <w:t>Html</w:t>
+        <w:t>,</w:t>
       </w:r>
       <w:r>
         <w:t xml:space="preserve"> </w:t>
       </w:r>
       <w:r>
+        <w:t>CSS</w:t>
+      </w:r>
+      <w:r>
+        <w:t xml:space="preserve"> </w:t>
+      </w:r>
+      <w:r>
         <w:t>,</w:t>
       </w:r>
       <w:r>
         <w:t xml:space="preserve"> </w:t>
       </w:r>
       <w:r>
-        <w:t>CSS</w:t>
-      </w:r>
-      <w:r>
-        <w:t xml:space="preserve"> </w:t>
-      </w:r>
-      <w:r>
-        <w:t>,</w:t>
-      </w:r>
-      <w:r>
-        <w:t xml:space="preserve"> </w:t>
-      </w:r>
-      <w:r>
-        <w:t>Java and Xml, Data Base</w:t>
-      </w:r>
-      <w:r>
-        <w:t xml:space="preserve"> (SQL/Postgres/Oracle</w:t>
+        <w:t>Java and Xml, Data Base (SQL/Postgres/Oracle</w:t>
       </w:r>
       <w:r>
         <w:t>/ABAP</w:t>
@@ -966,6 +937,230 @@
     </w:lvl>
   </w:abstractNum>
   <w:abstractNum w:abstractNumId="4" w15:restartNumberingAfterBreak="0">
+    <w:nsid w:val="3866522F"/>
+    <w:multiLevelType w:val="hybridMultilevel"/>
+    <w:tmpl w:val="A160921E"/>
+    <w:lvl w:ilvl="0" w:tplc="88AE1442">
+      <w:numFmt w:val="bullet"/>
+      <w:lvlText w:val=""/>
+      <w:lvlJc w:val="left"/>
+      <w:pPr>
+        <w:ind w:left="1080" w:hanging="360"/>
+      </w:pPr>
+      <w:rPr>
+        <w:rFonts w:ascii="Symbol" w:eastAsiaTheme="minorHAnsi" w:hAnsi="Symbol" w:cstheme="minorBidi" w:hint="default"/>
+      </w:rPr>
+    </w:lvl>
+    <w:lvl w:ilvl="1" w:tplc="04090003" w:tentative="1">
+      <w:start w:val="1"/>
+      <w:numFmt w:val="bullet"/>
+      <w:lvlText w:val="o"/>
+      <w:lvlJc w:val="left"/>
+      <w:pPr>
+        <w:ind w:left="1800" w:hanging="360"/>
+      </w:pPr>
+      <w:rPr>
+        <w:rFonts w:ascii="Courier New" w:hAnsi="Courier New" w:cs="Courier New" w:hint="default"/>
+      </w:rPr>
+    </w:lvl>
+    <w:lvl w:ilvl="2" w:tplc="04090005" w:tentative="1">
+      <w:start w:val="1"/>
+      <w:numFmt w:val="bullet"/>
+      <w:lvlText w:val=""/>
+      <w:lvlJc w:val="left"/>
+      <w:pPr>
+        <w:ind w:left="2520" w:hanging="360"/>
+      </w:pPr>
+      <w:rPr>
+        <w:rFonts w:ascii="Wingdings" w:hAnsi="Wingdings" w:hint="default"/>
+      </w:rPr>
+    </w:lvl>
+    <w:lvl w:ilvl="3" w:tplc="04090001" w:tentative="1">
+      <w:start w:val="1"/>
+      <w:numFmt w:val="bullet"/>
+      <w:lvlText w:val=""/>
+      <w:lvlJc w:val="left"/>
+      <w:pPr>
+        <w:ind w:left="3240" w:hanging="360"/>
+      </w:pPr>
+      <w:rPr>
+        <w:rFonts w:ascii="Symbol" w:hAnsi="Symbol" w:hint="default"/>
+      </w:rPr>
+    </w:lvl>
+    <w:lvl w:ilvl="4" w:tplc="04090003" w:tentative="1">
+      <w:start w:val="1"/>
+      <w:numFmt w:val="bullet"/>
+      <w:lvlText w:val="o"/>
+      <w:lvlJc w:val="left"/>
+      <w:pPr>
+        <w:ind w:left="3960" w:hanging="360"/>
+      </w:pPr>
+      <w:rPr>
+        <w:rFonts w:ascii="Courier New" w:hAnsi="Courier New" w:cs="Courier New" w:hint="default"/>
+      </w:rPr>
+    </w:lvl>
+    <w:lvl w:ilvl="5" w:tplc="04090005" w:tentative="1">
+      <w:start w:val="1"/>
+      <w:numFmt w:val="bullet"/>
+      <w:lvlText w:val=""/>
+      <w:lvlJc w:val="left"/>
+      <w:pPr>
+        <w:ind w:left="4680" w:hanging="360"/>
+      </w:pPr>
+      <w:rPr>
+        <w:rFonts w:ascii="Wingdings" w:hAnsi="Wingdings" w:hint="default"/>
+      </w:rPr>
+    </w:lvl>
+    <w:lvl w:ilvl="6" w:tplc="04090001" w:tentative="1">
+      <w:start w:val="1"/>
+      <w:numFmt w:val="bullet"/>
+      <w:lvlText w:val=""/>
+      <w:lvlJc w:val="left"/>
+      <w:pPr>
+        <w:ind w:left="5400" w:hanging="360"/>
+      </w:pPr>
+      <w:rPr>
+        <w:rFonts w:ascii="Symbol" w:hAnsi="Symbol" w:hint="default"/>
+      </w:rPr>
+    </w:lvl>
+    <w:lvl w:ilvl="7" w:tplc="04090003" w:tentative="1">
+      <w:start w:val="1"/>
+      <w:numFmt w:val="bullet"/>
+      <w:lvlText w:val="o"/>
+      <w:lvlJc w:val="left"/>
+      <w:pPr>
+        <w:ind w:left="6120" w:hanging="360"/>
+      </w:pPr>
+      <w:rPr>
+        <w:rFonts w:ascii="Courier New" w:hAnsi="Courier New" w:cs="Courier New" w:hint="default"/>
+      </w:rPr>
+    </w:lvl>
+    <w:lvl w:ilvl="8" w:tplc="04090005" w:tentative="1">
+      <w:start w:val="1"/>
+      <w:numFmt w:val="bullet"/>
+      <w:lvlText w:val=""/>
+      <w:lvlJc w:val="left"/>
+      <w:pPr>
+        <w:ind w:left="6840" w:hanging="360"/>
+      </w:pPr>
+      <w:rPr>
+        <w:rFonts w:ascii="Wingdings" w:hAnsi="Wingdings" w:hint="default"/>
+      </w:rPr>
+    </w:lvl>
+  </w:abstractNum>
+  <w:abstractNum w:abstractNumId="5" w15:restartNumberingAfterBreak="0">
+    <w:nsid w:val="44455DD8"/>
+    <w:multiLevelType w:val="hybridMultilevel"/>
+    <w:tmpl w:val="D4E4B2F8"/>
+    <w:lvl w:ilvl="0" w:tplc="88AE1442">
+      <w:numFmt w:val="bullet"/>
+      <w:lvlText w:val=""/>
+      <w:lvlJc w:val="left"/>
+      <w:pPr>
+        <w:ind w:left="1800" w:hanging="360"/>
+      </w:pPr>
+      <w:rPr>
+        <w:rFonts w:ascii="Symbol" w:eastAsiaTheme="minorHAnsi" w:hAnsi="Symbol" w:cstheme="minorBidi" w:hint="default"/>
+      </w:rPr>
+    </w:lvl>
+    <w:lvl w:ilvl="1" w:tplc="04090003" w:tentative="1">
+      <w:start w:val="1"/>
+      <w:numFmt w:val="bullet"/>
+      <w:lvlText w:val="o"/>
+      <w:lvlJc w:val="left"/>
+      <w:pPr>
+        <w:ind w:left="2160" w:hanging="360"/>
+      </w:pPr>
+      <w:rPr>
+        <w:rFonts w:ascii="Courier New" w:hAnsi="Courier New" w:cs="Courier New" w:hint="default"/>
+      </w:rPr>
+    </w:lvl>
+    <w:lvl w:ilvl="2" w:tplc="04090005" w:tentative="1">
+      <w:start w:val="1"/>
+      <w:numFmt w:val="bullet"/>
+      <w:lvlText w:val=""/>
+      <w:lvlJc w:val="left"/>
+      <w:pPr>
+        <w:ind w:left="2880" w:hanging="360"/>
+      </w:pPr>
+      <w:rPr>
+        <w:rFonts w:ascii="Wingdings" w:hAnsi="Wingdings" w:hint="default"/>
+      </w:rPr>
+    </w:lvl>
+    <w:lvl w:ilvl="3" w:tplc="04090001" w:tentative="1">
+      <w:start w:val="1"/>
+      <w:numFmt w:val="bullet"/>
+      <w:lvlText w:val=""/>
+      <w:lvlJc w:val="left"/>
+      <w:pPr>
+        <w:ind w:left="3600" w:hanging="360"/>
+      </w:pPr>
+      <w:rPr>
+        <w:rFonts w:ascii="Symbol" w:hAnsi="Symbol" w:hint="default"/>
+      </w:rPr>
+    </w:lvl>
+    <w:lvl w:ilvl="4" w:tplc="04090003" w:tentative="1">
+      <w:start w:val="1"/>
+      <w:numFmt w:val="bullet"/>
+      <w:lvlText w:val="o"/>
+      <w:lvlJc w:val="left"/>
+      <w:pPr>
+        <w:ind w:left="4320" w:hanging="360"/>
+      </w:pPr>
+      <w:rPr>
+        <w:rFonts w:ascii="Courier New" w:hAnsi="Courier New" w:cs="Courier New" w:hint="default"/>
+      </w:rPr>
+    </w:lvl>
+    <w:lvl w:ilvl="5" w:tplc="04090005" w:tentative="1">
+      <w:start w:val="1"/>
+      <w:numFmt w:val="bullet"/>
+      <w:lvlText w:val=""/>
+      <w:lvlJc w:val="left"/>
+      <w:pPr>
+        <w:ind w:left="5040" w:hanging="360"/>
+      </w:pPr>
+      <w:rPr>
+        <w:rFonts w:ascii="Wingdings" w:hAnsi="Wingdings" w:hint="default"/>
+      </w:rPr>
+    </w:lvl>
+    <w:lvl w:ilvl="6" w:tplc="04090001" w:tentative="1">
+      <w:start w:val="1"/>
+      <w:numFmt w:val="bullet"/>
+      <w:lvlText w:val=""/>
+      <w:lvlJc w:val="left"/>
+      <w:pPr>
+        <w:ind w:left="5760" w:hanging="360"/>
+      </w:pPr>
+      <w:rPr>
+        <w:rFonts w:ascii="Symbol" w:hAnsi="Symbol" w:hint="default"/>
+      </w:rPr>
+    </w:lvl>
+    <w:lvl w:ilvl="7" w:tplc="04090003" w:tentative="1">
+      <w:start w:val="1"/>
+      <w:numFmt w:val="bullet"/>
+      <w:lvlText w:val="o"/>
+      <w:lvlJc w:val="left"/>
+      <w:pPr>
+        <w:ind w:left="6480" w:hanging="360"/>
+      </w:pPr>
+      <w:rPr>
+        <w:rFonts w:ascii="Courier New" w:hAnsi="Courier New" w:cs="Courier New" w:hint="default"/>
+      </w:rPr>
+    </w:lvl>
+    <w:lvl w:ilvl="8" w:tplc="04090005" w:tentative="1">
+      <w:start w:val="1"/>
+      <w:numFmt w:val="bullet"/>
+      <w:lvlText w:val=""/>
+      <w:lvlJc w:val="left"/>
+      <w:pPr>
+        <w:ind w:left="7200" w:hanging="360"/>
+      </w:pPr>
+      <w:rPr>
+        <w:rFonts w:ascii="Wingdings" w:hAnsi="Wingdings" w:hint="default"/>
+      </w:rPr>
+    </w:lvl>
+  </w:abstractNum>
+  <w:abstractNum w:abstractNumId="6" w15:restartNumberingAfterBreak="0">
     <w:nsid w:val="6BDF1231"/>
     <w:multiLevelType w:val="hybridMultilevel"/>
     <w:tmpl w:val="C42C67AA"/>
@@ -1061,13 +1256,19 @@
     <w:abstractNumId w:val="2"/>
   </w:num>
   <w:num w:numId="3" w16cid:durableId="389353952">
-    <w:abstractNumId w:val="4"/>
+    <w:abstractNumId w:val="6"/>
   </w:num>
   <w:num w:numId="4" w16cid:durableId="6831971">
     <w:abstractNumId w:val="0"/>
   </w:num>
   <w:num w:numId="5" w16cid:durableId="578028561">
     <w:abstractNumId w:val="3"/>
+  </w:num>
+  <w:num w:numId="6" w16cid:durableId="1960912257">
+    <w:abstractNumId w:val="5"/>
+  </w:num>
+  <w:num w:numId="7" w16cid:durableId="303511742">
+    <w:abstractNumId w:val="4"/>
   </w:num>
 </w:numbering>
 </file>

</xml_diff>

<commit_message>
Added Fourth Project Idea- Overview of the Colden Hall
</commit_message>
<xml_diff>
--- a/Sprint1/Project Ideas.docx
+++ b/Sprint1/Project Ideas.docx
@@ -36,8 +36,13 @@
       <w:r>
         <w:t xml:space="preserve">and get access to all the </w:t>
       </w:r>
-      <w:r>
-        <w:t>events(cultural, sports and food) that are free of cost, find nearby free stuff</w:t>
+      <w:proofErr w:type="gramStart"/>
+      <w:r>
+        <w:t>events(</w:t>
+      </w:r>
+      <w:proofErr w:type="gramEnd"/>
+      <w:r>
+        <w:t>cultural, sports and food) that are free of cost, find nearby free stuff</w:t>
       </w:r>
       <w:r>
         <w:t>.</w:t>
@@ -106,7 +111,15 @@
         </w:numPr>
       </w:pPr>
       <w:r>
-        <w:t>And when the events are happening in the particular area the local account holders update the location and the inform is visible to only to those particular locations only.</w:t>
+        <w:t xml:space="preserve">And when the events are happening in the </w:t>
+      </w:r>
+      <w:proofErr w:type="gramStart"/>
+      <w:r>
+        <w:t>particular area</w:t>
+      </w:r>
+      <w:proofErr w:type="gramEnd"/>
+      <w:r>
+        <w:t xml:space="preserve"> the local account holders update the location and the inform is visible to only to those particular locations only.</w:t>
       </w:r>
     </w:p>
     <w:p/>
@@ -121,7 +134,15 @@
         <w:t>Android Studio, Java, and xml</w:t>
       </w:r>
       <w:r>
-        <w:t>/ Database(SQL/</w:t>
+        <w:t xml:space="preserve">/ </w:t>
+      </w:r>
+      <w:proofErr w:type="gramStart"/>
+      <w:r>
+        <w:t>Database(</w:t>
+      </w:r>
+      <w:proofErr w:type="gramEnd"/>
+      <w:r>
+        <w:t>SQL/</w:t>
       </w:r>
       <w:r>
         <w:t>Postgres/Oracle</w:t>
@@ -237,7 +258,15 @@
         <w:t xml:space="preserve">This app helps international travelers and students to find flights in cheapest price and to </w:t>
       </w:r>
       <w:r>
-        <w:t>get coupons if there are anything available. If the customers select his destination according to his destinations the app shows the places to visit in that city. If the customers have more layover time it will helps him to visit near by places.</w:t>
+        <w:t xml:space="preserve">get coupons if there are anything available. If the customers select his destination according to his destinations the app shows the places to visit in that city. If the customers have more layover time it will helps him to visit </w:t>
+      </w:r>
+      <w:proofErr w:type="spellStart"/>
+      <w:r>
+        <w:t>near by</w:t>
+      </w:r>
+      <w:proofErr w:type="spellEnd"/>
+      <w:r>
+        <w:t xml:space="preserve"> places.</w:t>
       </w:r>
     </w:p>
     <w:p>
@@ -310,19 +339,27 @@
         </w:numPr>
       </w:pPr>
       <w:r>
-        <w:t>Students are travelling for international studies, and they are group of members in that way they don’t know where to go in layover time, these project helps to where  nearby to go and enjoy the view of the cities and learn new cultures.</w:t>
-      </w:r>
-    </w:p>
-    <w:p/>
-    <w:p/>
-    <w:p/>
-    <w:p/>
-    <w:p/>
-    <w:p/>
-    <w:p/>
-    <w:p/>
-    <w:p/>
-    <w:p/>
+        <w:t xml:space="preserve">Students are travelling for international studies, and they are group of members in that way they don’t know where to go in layover time, these project helps to </w:t>
+      </w:r>
+      <w:proofErr w:type="gramStart"/>
+      <w:r>
+        <w:t>where  nearby</w:t>
+      </w:r>
+      <w:proofErr w:type="gramEnd"/>
+      <w:r>
+        <w:t xml:space="preserve"> to go and enjoy the view of the cities and learn new cultures.</w:t>
+      </w:r>
+    </w:p>
+    <w:p>
+      <w:pPr>
+        <w:rPr>
+          <w:b/>
+          <w:bCs/>
+          <w:sz w:val="28"/>
+          <w:szCs w:val="28"/>
+        </w:rPr>
+      </w:pPr>
+    </w:p>
     <w:p>
       <w:pPr>
         <w:pStyle w:val="ListParagraph"/>
@@ -344,14 +381,39 @@
           <w:sz w:val="28"/>
           <w:szCs w:val="28"/>
         </w:rPr>
-        <w:t>Online Shopping Of the House Holds</w:t>
+        <w:t xml:space="preserve">Online Shopping </w:t>
+      </w:r>
+      <w:proofErr w:type="gramStart"/>
+      <w:r>
+        <w:rPr>
+          <w:b/>
+          <w:bCs/>
+          <w:sz w:val="28"/>
+          <w:szCs w:val="28"/>
+        </w:rPr>
+        <w:t>Of</w:t>
+      </w:r>
+      <w:proofErr w:type="gramEnd"/>
+      <w:r>
+        <w:rPr>
+          <w:b/>
+          <w:bCs/>
+          <w:sz w:val="28"/>
+          <w:szCs w:val="28"/>
+        </w:rPr>
+        <w:t xml:space="preserve"> the House Holds</w:t>
       </w:r>
     </w:p>
     <w:p/>
     <w:p>
       <w:r>
-        <w:t>This app helps  the</w:t>
-      </w:r>
+        <w:t xml:space="preserve">This app </w:t>
+      </w:r>
+      <w:proofErr w:type="gramStart"/>
+      <w:r>
+        <w:t>helps  the</w:t>
+      </w:r>
+      <w:proofErr w:type="gramEnd"/>
       <w:r>
         <w:t xml:space="preserve"> students</w:t>
       </w:r>
@@ -370,16 +432,29 @@
     </w:p>
     <w:p>
       <w:r>
-        <w:t xml:space="preserve">Select the cheapest and the best quality one for his </w:t>
-      </w:r>
-      <w:r>
-        <w:t xml:space="preserve"> need and he will make the payment for that one.</w:t>
-      </w:r>
-    </w:p>
-    <w:p>
-      <w:r>
-        <w:t>He will select the cheapest one buy comparing the two sides .</w:t>
-      </w:r>
+        <w:t xml:space="preserve">Select the cheapest and the best quality one for </w:t>
+      </w:r>
+      <w:proofErr w:type="gramStart"/>
+      <w:r>
+        <w:t xml:space="preserve">his </w:t>
+      </w:r>
+      <w:r>
+        <w:t xml:space="preserve"> need</w:t>
+      </w:r>
+      <w:proofErr w:type="gramEnd"/>
+      <w:r>
+        <w:t xml:space="preserve"> and he will make the payment for that one.</w:t>
+      </w:r>
+    </w:p>
+    <w:p>
+      <w:r>
+        <w:t xml:space="preserve">He will select the cheapest one buy comparing the two </w:t>
+      </w:r>
+      <w:proofErr w:type="gramStart"/>
+      <w:r>
+        <w:t>sides .</w:t>
+      </w:r>
+      <w:proofErr w:type="gramEnd"/>
     </w:p>
     <w:p/>
     <w:p>
@@ -391,11 +466,16 @@
         </w:numPr>
       </w:pPr>
       <w:r>
-        <w:t xml:space="preserve">Helps the National and international students </w:t>
+        <w:t xml:space="preserve">Helps the National and international </w:t>
+      </w:r>
+      <w:proofErr w:type="gramStart"/>
+      <w:r>
+        <w:t xml:space="preserve">students </w:t>
       </w:r>
       <w:r>
         <w:t>.</w:t>
       </w:r>
+      <w:proofErr w:type="gramEnd"/>
     </w:p>
     <w:p>
       <w:pPr>
@@ -406,7 +486,15 @@
         </w:numPr>
       </w:pPr>
       <w:r>
-        <w:t xml:space="preserve">Saves the lot of money for the students . </w:t>
+        <w:t xml:space="preserve">Saves the lot of money for the </w:t>
+      </w:r>
+      <w:proofErr w:type="gramStart"/>
+      <w:r>
+        <w:t>students .</w:t>
+      </w:r>
+      <w:proofErr w:type="gramEnd"/>
+      <w:r>
+        <w:t xml:space="preserve"> </w:t>
       </w:r>
     </w:p>
     <w:p>
@@ -420,7 +508,23 @@
           <w:b/>
           <w:bCs/>
         </w:rPr>
-        <w:t>Software Requirements :-</w:t>
+        <w:t xml:space="preserve">Software </w:t>
+      </w:r>
+      <w:proofErr w:type="gramStart"/>
+      <w:r>
+        <w:rPr>
+          <w:b/>
+          <w:bCs/>
+        </w:rPr>
+        <w:t>Requirements :</w:t>
+      </w:r>
+      <w:proofErr w:type="gramEnd"/>
+      <w:r>
+        <w:rPr>
+          <w:b/>
+          <w:bCs/>
+        </w:rPr>
+        <w:t>-</w:t>
       </w:r>
       <w:r>
         <w:t xml:space="preserve">  Android Studio, </w:t>
@@ -460,6 +564,28 @@
       </w:r>
       <w:r>
         <w:t xml:space="preserve"> Not sure to select which database.</w:t>
+      </w:r>
+    </w:p>
+    <w:p/>
+    <w:p>
+      <w:pPr>
+        <w:pStyle w:val="ListParagraph"/>
+        <w:numPr>
+          <w:ilvl w:val="0"/>
+          <w:numId w:val="3"/>
+        </w:numPr>
+      </w:pPr>
+      <w:r>
+        <w:rPr>
+          <w:b/>
+          <w:bCs/>
+          <w:sz w:val="28"/>
+          <w:szCs w:val="28"/>
+        </w:rPr>
+        <w:t>Overview of the Colden Hall:</w:t>
+      </w:r>
+      <w:r>
+        <w:t xml:space="preserve"> Each semester, thousands of students stay in The Colden Hall. Few people are aware of its arrangement, though. You can locate rooms in the building using this map, which shows the inside blocks of the structure. There are four ways to accomplish this. The first is to type your address into the search field, which will cause the map to zoom in on your location. To find your location in Colden Hall, you may also click the show my location icon on the map. If you agree to share your position with the map, the map will automatically display the map of your necessary destination. The directions feature also allows you to locate the way to the desired location.</w:t>
       </w:r>
     </w:p>
     <w:p/>
@@ -1163,8 +1289,8 @@
   <w:abstractNum w:abstractNumId="6" w15:restartNumberingAfterBreak="0">
     <w:nsid w:val="6BDF1231"/>
     <w:multiLevelType w:val="hybridMultilevel"/>
-    <w:tmpl w:val="C42C67AA"/>
-    <w:lvl w:ilvl="0" w:tplc="DA36DC30">
+    <w:tmpl w:val="FA923B40"/>
+    <w:lvl w:ilvl="0" w:tplc="7F7E75B0">
       <w:start w:val="1"/>
       <w:numFmt w:val="decimal"/>
       <w:lvlText w:val="%1."/>
@@ -1174,6 +1300,10 @@
       </w:pPr>
       <w:rPr>
         <w:rFonts w:hint="default"/>
+        <w:b/>
+        <w:bCs/>
+        <w:sz w:val="28"/>
+        <w:szCs w:val="28"/>
       </w:rPr>
     </w:lvl>
     <w:lvl w:ilvl="1" w:tplc="04090019" w:tentative="1">

</xml_diff>